<commit_message>
Presentation and Process Report
</commit_message>
<xml_diff>
--- a/Test Plan Group 5.docx
+++ b/Test Plan Group 5.docx
@@ -414,18 +414,20 @@
         </w:rPr>
         <w:t xml:space="preserve">- </w:t>
       </w:r>
-      <w:r>
-        <w:rPr>
-          <w:rFonts w:ascii="Times New Roman" w:hAnsi="Times New Roman" w:cs="Times New Roman"/>
-          <w:i/>
-          <w:iCs/>
-          <w:color w:val="000000" w:themeColor="text1"/>
-          <w:sz w:val="32"/>
-          <w:szCs w:val="32"/>
-          <w:shd w:val="clear" w:color="auto" w:fill="FFFFFF"/>
-        </w:rPr>
-        <w:t>i.popa@student.fontys.nl</w:t>
-      </w:r>
+      <w:hyperlink r:id="rId8" w:history="1">
+        <w:r>
+          <w:rPr>
+            <w:rStyle w:val="Hyperlink"/>
+            <w:rFonts w:ascii="Times New Roman" w:hAnsi="Times New Roman" w:cs="Times New Roman"/>
+            <w:i/>
+            <w:iCs/>
+            <w:sz w:val="32"/>
+            <w:szCs w:val="32"/>
+            <w:shd w:val="clear" w:color="auto" w:fill="FFFFFF"/>
+          </w:rPr>
+          <w:t>i.popa@student.fontys.nl</w:t>
+        </w:r>
+      </w:hyperlink>
     </w:p>
     <w:p>
       <w:pPr>
@@ -443,7 +445,6 @@
           <w:lang w:val="en-GB"/>
         </w:rPr>
       </w:pPr>
-      <w:proofErr w:type="spellStart"/>
       <w:r>
         <w:rPr>
           <w:rFonts w:ascii="Times New Roman" w:hAnsi="Times New Roman" w:cs="Times New Roman"/>
@@ -451,9 +452,8 @@
           <w:szCs w:val="32"/>
           <w:lang w:val="en-GB"/>
         </w:rPr>
-        <w:t>Matei</w:t>
-      </w:r>
-      <w:proofErr w:type="spellEnd"/>
+        <w:t>Matei Mitran</w:t>
+      </w:r>
       <w:r>
         <w:rPr>
           <w:rFonts w:ascii="Times New Roman" w:hAnsi="Times New Roman" w:cs="Times New Roman"/>
@@ -463,7 +463,6 @@
         </w:rPr>
         <w:t xml:space="preserve"> </w:t>
       </w:r>
-      <w:proofErr w:type="spellStart"/>
       <w:r>
         <w:rPr>
           <w:rFonts w:ascii="Times New Roman" w:hAnsi="Times New Roman" w:cs="Times New Roman"/>
@@ -471,39 +470,22 @@
           <w:szCs w:val="32"/>
           <w:lang w:val="en-GB"/>
         </w:rPr>
-        <w:t>Mitran</w:t>
-      </w:r>
-      <w:proofErr w:type="spellEnd"/>
-      <w:r>
-        <w:rPr>
-          <w:rFonts w:ascii="Times New Roman" w:hAnsi="Times New Roman" w:cs="Times New Roman"/>
-          <w:sz w:val="32"/>
-          <w:szCs w:val="32"/>
-          <w:lang w:val="en-GB"/>
-        </w:rPr>
-        <w:t xml:space="preserve"> </w:t>
-      </w:r>
-      <w:r>
-        <w:rPr>
-          <w:rFonts w:ascii="Times New Roman" w:hAnsi="Times New Roman" w:cs="Times New Roman"/>
-          <w:sz w:val="32"/>
-          <w:szCs w:val="32"/>
-          <w:lang w:val="en-GB"/>
-        </w:rPr>
         <w:t xml:space="preserve">- </w:t>
       </w:r>
-      <w:r>
-        <w:rPr>
-          <w:rFonts w:ascii="Times New Roman" w:hAnsi="Times New Roman" w:cs="Times New Roman"/>
-          <w:i/>
-          <w:iCs/>
-          <w:color w:val="000000" w:themeColor="text1"/>
-          <w:sz w:val="32"/>
-          <w:szCs w:val="32"/>
-          <w:shd w:val="clear" w:color="auto" w:fill="FFFFFF"/>
-        </w:rPr>
-        <w:t>m.mitran@student.fontys.nl</w:t>
-      </w:r>
+      <w:hyperlink r:id="rId9" w:history="1">
+        <w:r>
+          <w:rPr>
+            <w:rStyle w:val="Hyperlink"/>
+            <w:rFonts w:ascii="Times New Roman" w:hAnsi="Times New Roman" w:cs="Times New Roman"/>
+            <w:i/>
+            <w:iCs/>
+            <w:sz w:val="32"/>
+            <w:szCs w:val="32"/>
+            <w:shd w:val="clear" w:color="auto" w:fill="FFFFFF"/>
+          </w:rPr>
+          <w:t>m.mitran@student.fontys.nl</w:t>
+        </w:r>
+      </w:hyperlink>
     </w:p>
     <w:p>
       <w:pPr>
@@ -578,18 +560,20 @@
         </w:rPr>
         <w:t xml:space="preserve">- </w:t>
       </w:r>
-      <w:r>
-        <w:rPr>
-          <w:rFonts w:ascii="Times New Roman" w:hAnsi="Times New Roman" w:cs="Times New Roman"/>
-          <w:i/>
-          <w:iCs/>
-          <w:color w:val="000000" w:themeColor="text1"/>
-          <w:sz w:val="32"/>
-          <w:szCs w:val="32"/>
-          <w:shd w:val="clear" w:color="auto" w:fill="FFFFFF"/>
-        </w:rPr>
-        <w:t>plamen.peev@student.fontys.nl</w:t>
-      </w:r>
+      <w:hyperlink r:id="rId10" w:history="1">
+        <w:r>
+          <w:rPr>
+            <w:rStyle w:val="Hyperlink"/>
+            <w:rFonts w:ascii="Times New Roman" w:hAnsi="Times New Roman" w:cs="Times New Roman"/>
+            <w:i/>
+            <w:iCs/>
+            <w:sz w:val="32"/>
+            <w:szCs w:val="32"/>
+            <w:shd w:val="clear" w:color="auto" w:fill="FFFFFF"/>
+          </w:rPr>
+          <w:t>plamen.peev@student.fontys.nl</w:t>
+        </w:r>
+      </w:hyperlink>
     </w:p>
     <w:p>
       <w:pPr>
@@ -634,18 +618,20 @@
         </w:rPr>
         <w:t xml:space="preserve">- </w:t>
       </w:r>
-      <w:r>
-        <w:rPr>
-          <w:rFonts w:ascii="Times New Roman" w:hAnsi="Times New Roman" w:cs="Times New Roman"/>
-          <w:i/>
-          <w:iCs/>
-          <w:color w:val="000000" w:themeColor="text1"/>
-          <w:sz w:val="32"/>
-          <w:szCs w:val="32"/>
-          <w:shd w:val="clear" w:color="auto" w:fill="FFFFFF"/>
-        </w:rPr>
-        <w:t>aleksej.borisov@student.fontys.nl</w:t>
-      </w:r>
+      <w:hyperlink r:id="rId11" w:history="1">
+        <w:r>
+          <w:rPr>
+            <w:rStyle w:val="Hyperlink"/>
+            <w:rFonts w:ascii="Times New Roman" w:hAnsi="Times New Roman" w:cs="Times New Roman"/>
+            <w:i/>
+            <w:iCs/>
+            <w:sz w:val="32"/>
+            <w:szCs w:val="32"/>
+            <w:shd w:val="clear" w:color="auto" w:fill="FFFFFF"/>
+          </w:rPr>
+          <w:t>aleksej.borisov@student.fontys.nl</w:t>
+        </w:r>
+      </w:hyperlink>
     </w:p>
     <w:p>
       <w:pPr>
@@ -680,7 +666,7 @@
         </w:rPr>
         <w:t xml:space="preserve">- </w:t>
       </w:r>
-      <w:hyperlink r:id="rId8" w:history="1">
+      <w:hyperlink r:id="rId12" w:history="1">
         <w:r>
           <w:rPr>
             <w:rStyle w:val="Hyperlink"/>
@@ -4538,7 +4524,7 @@
       </w:pPr>
     </w:p>
     <w:sectPr>
-      <w:footerReference w:type="default" r:id="rId9"/>
+      <w:footerReference w:type="default" r:id="rId13"/>
       <w:pgSz w:w="11906" w:h="16838"/>
       <w:pgMar w:top="1440" w:right="1440" w:bottom="1440" w:left="1440" w:header="708" w:footer="708" w:gutter="0"/>
       <w:cols w:space="708"/>

</xml_diff>